<commit_message>
Add an app site
</commit_message>
<xml_diff>
--- a/masterdegree/ergonomika/ergonomika.docx
+++ b/masterdegree/ergonomika/ergonomika.docx
@@ -876,7 +876,17 @@
           <w:szCs w:val="28"/>
           <w:shd w:val="clear" w:color="auto" w:fill="FFFFFF"/>
         </w:rPr>
-        <w:t xml:space="preserve">Приложение ведение бюджета представляет собой программный комплекс, обеспечивающий хранение, </w:t>
+        <w:t>Приложение ведения</w:t>
+      </w:r>
+      <w:bookmarkStart w:id="1" w:name="_GoBack"/>
+      <w:bookmarkEnd w:id="1"/>
+      <w:r>
+        <w:rPr>
+          <w:rFonts w:eastAsia="Times New Roman" w:cs="Times New Roman"/>
+          <w:szCs w:val="28"/>
+          <w:shd w:val="clear" w:color="auto" w:fill="FFFFFF"/>
+        </w:rPr>
+        <w:t xml:space="preserve"> бюджета представляет собой программный комплекс, обеспечивающий хранение, </w:t>
       </w:r>
       <w:r>
         <w:rPr>
@@ -1036,8 +1046,6 @@
         </w:rPr>
         <w:t xml:space="preserve"> доступа к приложению с любых аппаратных и программных платформ при сохранении юзабили пользовательского интерфейса и скорости работы.</w:t>
       </w:r>
-      <w:bookmarkStart w:id="1" w:name="_GoBack"/>
-      <w:bookmarkEnd w:id="1"/>
     </w:p>
     <w:p>
       <w:pPr>
@@ -6771,15 +6779,7 @@
           <w:szCs w:val="28"/>
           <w:shd w:val="clear" w:color="auto" w:fill="FFFFFF"/>
         </w:rPr>
-        <w:t xml:space="preserve"> пособие. В 2 ч. Ч. 2 / </w:t>
-      </w:r>
-      <w:r>
-        <w:rPr>
-          <w:rFonts w:eastAsia="Times New Roman"/>
-          <w:szCs w:val="28"/>
-          <w:shd w:val="clear" w:color="auto" w:fill="FFFFFF"/>
-        </w:rPr>
-        <w:t>Вайнштейн</w:t>
+        <w:t xml:space="preserve"> пособие. В 2 ч. Ч. 2 / Вайнштейн</w:t>
       </w:r>
       <w:r>
         <w:rPr>
@@ -6999,7 +6999,7 @@
           <w:rPr>
             <w:noProof/>
           </w:rPr>
-          <w:t>18</w:t>
+          <w:t>2</w:t>
         </w:r>
         <w:r>
           <w:rPr>
@@ -9435,6 +9435,7 @@
   <w:style w:type="character" w:default="1" w:styleId="DefaultParagraphFont">
     <w:name w:val="Default Paragraph Font"/>
     <w:uiPriority w:val="1"/>
+    <w:semiHidden/>
     <w:unhideWhenUsed/>
   </w:style>
   <w:style w:type="table" w:default="1" w:styleId="TableNormal">
@@ -10304,7 +10305,7 @@
 </file>
 
 <file path=customXml/itemProps1.xml><?xml version="1.0" encoding="utf-8"?>
-<ds:datastoreItem xmlns:ds="http://schemas.openxmlformats.org/officeDocument/2006/customXml" ds:itemID="{CF974CA6-CA6A-4F59-9340-5325B964AEF9}">
+<ds:datastoreItem xmlns:ds="http://schemas.openxmlformats.org/officeDocument/2006/customXml" ds:itemID="{F1D84161-E23B-4579-9D3E-B81BA784DDA7}">
   <ds:schemaRefs>
     <ds:schemaRef ds:uri="http://schemas.openxmlformats.org/officeDocument/2006/bibliography"/>
   </ds:schemaRefs>

</xml_diff>